<commit_message>
List of sound effects to include, and their sources
</commit_message>
<xml_diff>
--- a/Assets/Sound effects.docx
+++ b/Assets/Sound effects.docx
@@ -415,170 +415,158 @@
             <w:tcW w:w="6839" w:type="dxa"/>
           </w:tcPr>
           <w:p>
-            <w:r>
-              <w:t>https://freesound.org/people/kiddpark/sounds/201159/</w:t>
-            </w:r>
-          </w:p>
-        </w:tc>
-      </w:tr>
-      <w:tr>
-        <w:tc>
-          <w:tcPr>
-            <w:tcW w:w="1082" w:type="dxa"/>
-          </w:tcPr>
-          <w:p>
-            <w:r>
-              <w:lastRenderedPageBreak/>
-              <w:t>On confirm fake</w:t>
-            </w:r>
-          </w:p>
-        </w:tc>
-        <w:tc>
-          <w:tcPr>
-            <w:tcW w:w="1095" w:type="dxa"/>
-          </w:tcPr>
-          <w:p/>
-        </w:tc>
-        <w:tc>
-          <w:tcPr>
-            <w:tcW w:w="6839" w:type="dxa"/>
-          </w:tcPr>
-          <w:p/>
-        </w:tc>
-      </w:tr>
-      <w:tr>
-        <w:tc>
-          <w:tcPr>
-            <w:tcW w:w="1082" w:type="dxa"/>
-          </w:tcPr>
-          <w:p>
-            <w:r>
-              <w:t>On success</w:t>
-            </w:r>
-          </w:p>
-        </w:tc>
-        <w:tc>
-          <w:tcPr>
-            <w:tcW w:w="1095" w:type="dxa"/>
-          </w:tcPr>
-          <w:p/>
-        </w:tc>
-        <w:tc>
-          <w:tcPr>
-            <w:tcW w:w="6839" w:type="dxa"/>
-          </w:tcPr>
-          <w:p/>
-        </w:tc>
-      </w:tr>
-      <w:tr>
-        <w:tc>
-          <w:tcPr>
-            <w:tcW w:w="1082" w:type="dxa"/>
-          </w:tcPr>
-          <w:p>
-            <w:r>
-              <w:t>On failure</w:t>
-            </w:r>
-          </w:p>
-        </w:tc>
-        <w:tc>
-          <w:tcPr>
-            <w:tcW w:w="1095" w:type="dxa"/>
-          </w:tcPr>
-          <w:p/>
-        </w:tc>
-        <w:tc>
-          <w:tcPr>
-            <w:tcW w:w="6839" w:type="dxa"/>
-          </w:tcPr>
-          <w:p/>
-        </w:tc>
-      </w:tr>
-      <w:tr>
-        <w:tc>
-          <w:tcPr>
-            <w:tcW w:w="1082" w:type="dxa"/>
-          </w:tcPr>
-          <w:p>
-            <w:r>
-              <w:t>Success music</w:t>
-            </w:r>
-          </w:p>
-        </w:tc>
-        <w:tc>
-          <w:tcPr>
-            <w:tcW w:w="1095" w:type="dxa"/>
-          </w:tcPr>
-          <w:p/>
-        </w:tc>
-        <w:tc>
-          <w:tcPr>
-            <w:tcW w:w="6839" w:type="dxa"/>
-          </w:tcPr>
-          <w:p>
             <w:hyperlink r:id="rId10" w:history="1">
               <w:r>
                 <w:rPr>
                   <w:rStyle w:val="Hyperlink"/>
                 </w:rPr>
-                <w:t>https://incompetech.filmmusic.io/song/4170-one-eyed-maestro</w:t>
+                <w:t>https://freesound.org/people/kiddpark/sounds/201159/</w:t>
               </w:r>
             </w:hyperlink>
           </w:p>
+          <w:p/>
+        </w:tc>
+      </w:tr>
+      <w:tr>
+        <w:tc>
+          <w:tcPr>
+            <w:tcW w:w="1082" w:type="dxa"/>
+          </w:tcPr>
+          <w:p>
+            <w:r>
+              <w:lastRenderedPageBreak/>
+              <w:t>On confirm fake</w:t>
+            </w:r>
+          </w:p>
+        </w:tc>
+        <w:tc>
+          <w:tcPr>
+            <w:tcW w:w="1095" w:type="dxa"/>
+          </w:tcPr>
+          <w:p/>
+        </w:tc>
+        <w:tc>
+          <w:tcPr>
+            <w:tcW w:w="6839" w:type="dxa"/>
+          </w:tcPr>
+          <w:p/>
+        </w:tc>
+      </w:tr>
+      <w:tr>
+        <w:tc>
+          <w:tcPr>
+            <w:tcW w:w="1082" w:type="dxa"/>
+          </w:tcPr>
+          <w:p>
+            <w:r>
+              <w:t>On success</w:t>
+            </w:r>
+          </w:p>
+        </w:tc>
+        <w:tc>
+          <w:tcPr>
+            <w:tcW w:w="1095" w:type="dxa"/>
+          </w:tcPr>
+          <w:p/>
+        </w:tc>
+        <w:tc>
+          <w:tcPr>
+            <w:tcW w:w="6839" w:type="dxa"/>
+          </w:tcPr>
+          <w:p/>
+        </w:tc>
+      </w:tr>
+      <w:tr>
+        <w:tc>
+          <w:tcPr>
+            <w:tcW w:w="1082" w:type="dxa"/>
+          </w:tcPr>
+          <w:p>
+            <w:r>
+              <w:t>On failure</w:t>
+            </w:r>
+          </w:p>
+        </w:tc>
+        <w:tc>
+          <w:tcPr>
+            <w:tcW w:w="1095" w:type="dxa"/>
+          </w:tcPr>
+          <w:p/>
+        </w:tc>
+        <w:tc>
+          <w:tcPr>
+            <w:tcW w:w="6839" w:type="dxa"/>
+          </w:tcPr>
+          <w:p/>
+        </w:tc>
+      </w:tr>
+      <w:tr>
+        <w:tc>
+          <w:tcPr>
+            <w:tcW w:w="1082" w:type="dxa"/>
+          </w:tcPr>
+          <w:p>
+            <w:r>
+              <w:t>Success music</w:t>
+            </w:r>
+          </w:p>
+        </w:tc>
+        <w:tc>
+          <w:tcPr>
+            <w:tcW w:w="1095" w:type="dxa"/>
+          </w:tcPr>
+          <w:p/>
+        </w:tc>
+        <w:tc>
+          <w:tcPr>
+            <w:tcW w:w="6839" w:type="dxa"/>
+          </w:tcPr>
           <w:p>
             <w:hyperlink r:id="rId11" w:history="1">
               <w:r>
                 <w:rPr>
                   <w:rStyle w:val="Hyperlink"/>
                 </w:rPr>
-                <w:t>https://incompetech.filmmusic.io/genres/unclassifiable/page-2</w:t>
+                <w:t>https://incompetech.fil</w:t>
               </w:r>
-            </w:hyperlink>
-          </w:p>
-          <w:p/>
-        </w:tc>
-      </w:tr>
-      <w:tr>
-        <w:tc>
-          <w:tcPr>
-            <w:tcW w:w="1082" w:type="dxa"/>
-          </w:tcPr>
-          <w:p>
-            <w:r>
-              <w:t>Failure music</w:t>
-            </w:r>
-          </w:p>
-        </w:tc>
-        <w:tc>
-          <w:tcPr>
-            <w:tcW w:w="1095" w:type="dxa"/>
-          </w:tcPr>
-          <w:p/>
-        </w:tc>
-        <w:tc>
-          <w:tcPr>
-            <w:tcW w:w="6839" w:type="dxa"/>
-          </w:tcPr>
-          <w:p>
-            <w:hyperlink r:id="rId12" w:history="1">
               <w:r>
                 <w:rPr>
                   <w:rStyle w:val="Hyperlink"/>
                 </w:rPr>
-                <w:t>https://incompetech.filmmusic.io/song/4241-private-reflection</w:t>
+                <w:t>m</w:t>
               </w:r>
-            </w:hyperlink>
-          </w:p>
-          <w:p>
-            <w:hyperlink r:id="rId13" w:history="1">
               <w:r>
                 <w:rPr>
                   <w:rStyle w:val="Hyperlink"/>
                 </w:rPr>
-                <w:t>https://incompetech.filmmusic.io/song/4274-relent</w:t>
+                <w:t>music.io/genres/unclassifiable/page-2</w:t>
               </w:r>
             </w:hyperlink>
           </w:p>
+          <w:p/>
+        </w:tc>
+      </w:tr>
+      <w:tr>
+        <w:tc>
+          <w:tcPr>
+            <w:tcW w:w="1082" w:type="dxa"/>
+          </w:tcPr>
+          <w:p>
+            <w:r>
+              <w:t>Failure music</w:t>
+            </w:r>
+          </w:p>
+        </w:tc>
+        <w:tc>
+          <w:tcPr>
+            <w:tcW w:w="1095" w:type="dxa"/>
+          </w:tcPr>
+          <w:p/>
+        </w:tc>
+        <w:tc>
+          <w:tcPr>
+            <w:tcW w:w="6839" w:type="dxa"/>
+          </w:tcPr>
           <w:p/>
         </w:tc>
       </w:tr>
@@ -609,7 +597,7 @@
           <w:tab w:val="left" w:pos="1230"/>
         </w:tabs>
       </w:pPr>
-      <w:hyperlink r:id="rId14" w:history="1">
+      <w:hyperlink r:id="rId12" w:history="1">
         <w:r>
           <w:rPr>
             <w:rStyle w:val="Hyperlink"/>
@@ -624,7 +612,7 @@
           <w:tab w:val="left" w:pos="1230"/>
         </w:tabs>
       </w:pPr>
-      <w:hyperlink r:id="rId15" w:history="1">
+      <w:hyperlink r:id="rId13" w:history="1">
         <w:r>
           <w:rPr>
             <w:rStyle w:val="Hyperlink"/>
@@ -639,7 +627,7 @@
           <w:tab w:val="left" w:pos="1230"/>
         </w:tabs>
       </w:pPr>
-      <w:hyperlink r:id="rId16" w:history="1">
+      <w:hyperlink r:id="rId14" w:history="1">
         <w:r>
           <w:rPr>
             <w:rStyle w:val="Hyperlink"/>

</xml_diff>

<commit_message>
Experimenting with sound effects for an 'incorrect' noise
I've been tweaking this buzzer noise to make it work well as a noise for if the player makes a mistake. I'm not fully satisfied with it though.
</commit_message>
<xml_diff>
--- a/Assets/Sound effects.docx
+++ b/Assets/Sound effects.docx
@@ -388,7 +388,13 @@
           </w:tcPr>
           <w:p>
             <w:r>
-              <w:t>On confirm real</w:t>
+              <w:t xml:space="preserve">On </w:t>
+            </w:r>
+            <w:r>
+              <w:t>judge</w:t>
+            </w:r>
+            <w:r>
+              <w:t xml:space="preserve"> real</w:t>
             </w:r>
           </w:p>
         </w:tc>
@@ -434,31 +440,37 @@
           </w:tcPr>
           <w:p>
             <w:r>
+              <w:t xml:space="preserve">On </w:t>
+            </w:r>
+            <w:r>
+              <w:t>judge</w:t>
+            </w:r>
+            <w:r>
+              <w:t xml:space="preserve"> fake</w:t>
+            </w:r>
+          </w:p>
+        </w:tc>
+        <w:tc>
+          <w:tcPr>
+            <w:tcW w:w="1095" w:type="dxa"/>
+          </w:tcPr>
+          <w:p/>
+        </w:tc>
+        <w:tc>
+          <w:tcPr>
+            <w:tcW w:w="6839" w:type="dxa"/>
+          </w:tcPr>
+          <w:p/>
+        </w:tc>
+      </w:tr>
+      <w:tr>
+        <w:tc>
+          <w:tcPr>
+            <w:tcW w:w="1082" w:type="dxa"/>
+          </w:tcPr>
+          <w:p>
+            <w:r>
               <w:lastRenderedPageBreak/>
-              <w:t>On confirm fake</w:t>
-            </w:r>
-          </w:p>
-        </w:tc>
-        <w:tc>
-          <w:tcPr>
-            <w:tcW w:w="1095" w:type="dxa"/>
-          </w:tcPr>
-          <w:p/>
-        </w:tc>
-        <w:tc>
-          <w:tcPr>
-            <w:tcW w:w="6839" w:type="dxa"/>
-          </w:tcPr>
-          <w:p/>
-        </w:tc>
-      </w:tr>
-      <w:tr>
-        <w:tc>
-          <w:tcPr>
-            <w:tcW w:w="1082" w:type="dxa"/>
-          </w:tcPr>
-          <w:p>
-            <w:r>
               <w:t>On success</w:t>
             </w:r>
           </w:p>
@@ -527,19 +539,7 @@
                 <w:rPr>
                   <w:rStyle w:val="Hyperlink"/>
                 </w:rPr>
-                <w:t>https://incompetech.fil</w:t>
-              </w:r>
-              <w:r>
-                <w:rPr>
-                  <w:rStyle w:val="Hyperlink"/>
-                </w:rPr>
-                <w:t>m</w:t>
-              </w:r>
-              <w:r>
-                <w:rPr>
-                  <w:rStyle w:val="Hyperlink"/>
-                </w:rPr>
-                <w:t>music.io/genres/unclassifiable/page-2</w:t>
+                <w:t>https://incompetech.filmmusic.io/genres/unclassifiable/page-2</w:t>
               </w:r>
             </w:hyperlink>
           </w:p>
@@ -633,6 +633,24 @@
             <w:rStyle w:val="Hyperlink"/>
           </w:rPr>
           <w:t>https://freesound.org/people/14FPanskaKaiprova_Johana/sounds/419942/</w:t>
+        </w:r>
+      </w:hyperlink>
+    </w:p>
+    <w:p>
+      <w:pPr>
+        <w:tabs>
+          <w:tab w:val="left" w:pos="1230"/>
+        </w:tabs>
+      </w:pPr>
+      <w:r>
+        <w:t xml:space="preserve">Buzz noise: </w:t>
+      </w:r>
+      <w:hyperlink r:id="rId15" w:history="1">
+        <w:r>
+          <w:rPr>
+            <w:rStyle w:val="Hyperlink"/>
+          </w:rPr>
+          <w:t>https://freesound.org/people/deleted_user_7146007/sounds/383352/</w:t>
         </w:r>
       </w:hyperlink>
     </w:p>

</xml_diff>